<commit_message>
finished transferring content from Word doc to .Rmd/ GitHub issues
</commit_message>
<xml_diff>
--- a/archive/thermal_review_outline_MS.docx
+++ b/archive/thermal_review_outline_MS.docx
@@ -1940,11 +1940,20 @@
           <w:ilvl w:val="2"/>
           <w:numId w:val="3"/>
         </w:numPr>
-      </w:pPr>
-      <w:r>
+        <w:rPr>
+          <w:color w:val="5B9BD5" w:themeColor="accent5"/>
+        </w:rPr>
+      </w:pPr>
+      <w:r>
+        <w:rPr>
+          <w:color w:val="5B9BD5" w:themeColor="accent5"/>
+        </w:rPr>
         <w:t>Leaf area</w:t>
       </w:r>
       <w:r>
+        <w:rPr>
+          <w:color w:val="5B9BD5" w:themeColor="accent5"/>
+        </w:rPr>
         <w:t xml:space="preserve"> / characteristic dimension</w:t>
       </w:r>
     </w:p>
@@ -1955,16 +1964,23 @@
           <w:ilvl w:val="3"/>
           <w:numId w:val="3"/>
         </w:numPr>
+        <w:rPr>
+          <w:color w:val="5B9BD5" w:themeColor="accent5"/>
+        </w:rPr>
       </w:pPr>
       <w:hyperlink r:id="rId9" w:history="1">
         <w:r>
           <w:rPr>
             <w:rStyle w:val="Hyperlink"/>
+            <w:color w:val="5B9BD5" w:themeColor="accent5"/>
           </w:rPr>
           <w:t>Recent paper on influence on leaf size/shape in PCE</w:t>
         </w:r>
       </w:hyperlink>
       <w:r>
+        <w:rPr>
+          <w:color w:val="5B9BD5" w:themeColor="accent5"/>
+        </w:rPr>
         <w:t xml:space="preserve"> – certain aspects of leaf shape were not as relevant as expected</w:t>
       </w:r>
     </w:p>
@@ -1975,8 +1991,14 @@
           <w:ilvl w:val="2"/>
           <w:numId w:val="3"/>
         </w:numPr>
-      </w:pPr>
-      <w:r>
+        <w:rPr>
+          <w:color w:val="5B9BD5" w:themeColor="accent5"/>
+        </w:rPr>
+      </w:pPr>
+      <w:r>
+        <w:rPr>
+          <w:color w:val="5B9BD5" w:themeColor="accent5"/>
+        </w:rPr>
         <w:t>Max stomatal conductance</w:t>
       </w:r>
     </w:p>
@@ -1987,8 +2009,14 @@
           <w:ilvl w:val="2"/>
           <w:numId w:val="3"/>
         </w:numPr>
-      </w:pPr>
-      <w:r>
+        <w:rPr>
+          <w:color w:val="5B9BD5" w:themeColor="accent5"/>
+        </w:rPr>
+      </w:pPr>
+      <w:r>
+        <w:rPr>
+          <w:color w:val="5B9BD5" w:themeColor="accent5"/>
+        </w:rPr>
         <w:t>Thermal time constant (probably not a lot out there)</w:t>
       </w:r>
     </w:p>
@@ -1999,24 +2027,18 @@
           <w:ilvl w:val="3"/>
           <w:numId w:val="3"/>
         </w:numPr>
+        <w:rPr>
+          <w:color w:val="5B9BD5" w:themeColor="accent5"/>
+        </w:rPr>
       </w:pPr>
       <w:r>
         <w:rPr>
           <w:rFonts w:ascii="Calibri" w:eastAsia="Times New Roman" w:hAnsi="Calibri" w:cs="Calibri"/>
-          <w:color w:val="000000"/>
+          <w:color w:val="5B9BD5" w:themeColor="accent5"/>
           <w:sz w:val="22"/>
           <w:szCs w:val="22"/>
         </w:rPr>
-        <w:t>Curtis et. al, 2018</w:t>
-      </w:r>
-      <w:r>
-        <w:rPr>
-          <w:rFonts w:ascii="Calibri" w:eastAsia="Times New Roman" w:hAnsi="Calibri" w:cs="Calibri"/>
-          <w:color w:val="000000"/>
-          <w:sz w:val="22"/>
-          <w:szCs w:val="22"/>
-        </w:rPr>
-        <w:t xml:space="preserve"> – higher in more exposed leaves (heat up slower, cool slower)</w:t>
+        <w:t>Curtis et. al, 2018 – higher in more exposed leaves (heat up slower, cool slower)</w:t>
       </w:r>
     </w:p>
     <w:p>
@@ -2028,28 +2050,47 @@
         </w:numPr>
         <w:rPr>
           <w:rFonts w:eastAsiaTheme="minorEastAsia"/>
+          <w:color w:val="5B9BD5" w:themeColor="accent5"/>
         </w:rPr>
       </w:pPr>
       <w:proofErr w:type="spellStart"/>
       <w:r>
+        <w:rPr>
+          <w:color w:val="5B9BD5" w:themeColor="accent5"/>
+        </w:rPr>
         <w:t>Michaeletz</w:t>
       </w:r>
       <w:proofErr w:type="spellEnd"/>
       <w:r>
+        <w:rPr>
+          <w:color w:val="5B9BD5" w:themeColor="accent5"/>
+        </w:rPr>
         <w:t xml:space="preserve"> has used this in theoretical calculations</w:t>
       </w:r>
       <w:r>
+        <w:rPr>
+          <w:color w:val="5B9BD5" w:themeColor="accent5"/>
+        </w:rPr>
         <w:t xml:space="preserve"> (</w:t>
       </w:r>
       <w:proofErr w:type="spellStart"/>
       <w:r>
+        <w:rPr>
+          <w:color w:val="5B9BD5" w:themeColor="accent5"/>
+        </w:rPr>
         <w:t>Michaeletz</w:t>
       </w:r>
       <w:proofErr w:type="spellEnd"/>
       <w:r>
+        <w:rPr>
+          <w:color w:val="5B9BD5" w:themeColor="accent5"/>
+        </w:rPr>
         <w:t xml:space="preserve"> et al. 2016</w:t>
       </w:r>
       <w:r>
+        <w:rPr>
+          <w:color w:val="5B9BD5" w:themeColor="accent5"/>
+        </w:rPr>
         <w:t xml:space="preserve"> and 2015?</w:t>
       </w:r>
     </w:p>
@@ -2060,13 +2101,22 @@
           <w:ilvl w:val="2"/>
           <w:numId w:val="3"/>
         </w:numPr>
+        <w:rPr>
+          <w:color w:val="5B9BD5" w:themeColor="accent5"/>
+        </w:rPr>
       </w:pPr>
       <w:proofErr w:type="spellStart"/>
       <w:r>
+        <w:rPr>
+          <w:color w:val="5B9BD5" w:themeColor="accent5"/>
+        </w:rPr>
         <w:t>Carotinoids</w:t>
       </w:r>
       <w:proofErr w:type="spellEnd"/>
       <w:r>
+        <w:rPr>
+          <w:color w:val="5B9BD5" w:themeColor="accent5"/>
+        </w:rPr>
         <w:t xml:space="preserve"> </w:t>
       </w:r>
       <w:commentRangeStart w:id="6"/>
@@ -2074,6 +2124,7 @@
       <w:r>
         <w:rPr>
           <w:rStyle w:val="CommentReference"/>
+          <w:color w:val="5B9BD5" w:themeColor="accent5"/>
         </w:rPr>
         <w:commentReference w:id="6"/>
       </w:r>
@@ -2085,8 +2136,14 @@
           <w:ilvl w:val="3"/>
           <w:numId w:val="3"/>
         </w:numPr>
-      </w:pPr>
-      <w:r>
+        <w:rPr>
+          <w:color w:val="5B9BD5" w:themeColor="accent5"/>
+        </w:rPr>
+      </w:pPr>
+      <w:r>
+        <w:rPr>
+          <w:color w:val="5B9BD5" w:themeColor="accent5"/>
+        </w:rPr>
         <w:t>photoprotective- disseminate heat, acclimate to high T</w:t>
       </w:r>
     </w:p>
@@ -2097,8 +2154,14 @@
           <w:ilvl w:val="3"/>
           <w:numId w:val="3"/>
         </w:numPr>
-      </w:pPr>
-      <w:r>
+        <w:rPr>
+          <w:color w:val="5B9BD5" w:themeColor="accent5"/>
+        </w:rPr>
+      </w:pPr>
+      <w:r>
+        <w:rPr>
+          <w:color w:val="5B9BD5" w:themeColor="accent5"/>
+        </w:rPr>
         <w:lastRenderedPageBreak/>
         <w:t>antioxidant scavenging function- protect against cellular damage</w:t>
       </w:r>
@@ -2110,8 +2173,14 @@
           <w:ilvl w:val="3"/>
           <w:numId w:val="3"/>
         </w:numPr>
-      </w:pPr>
-      <w:r>
+        <w:rPr>
+          <w:color w:val="5B9BD5" w:themeColor="accent5"/>
+        </w:rPr>
+      </w:pPr>
+      <w:r>
+        <w:rPr>
+          <w:color w:val="5B9BD5" w:themeColor="accent5"/>
+        </w:rPr>
         <w:t>photoprotective pigments proportional to irradiance</w:t>
       </w:r>
     </w:p>
@@ -2122,15 +2191,22 @@
           <w:ilvl w:val="2"/>
           <w:numId w:val="3"/>
         </w:numPr>
+        <w:rPr>
+          <w:color w:val="5B9BD5" w:themeColor="accent5"/>
+        </w:rPr>
       </w:pPr>
       <w:commentRangeStart w:id="7"/>
       <w:r>
+        <w:rPr>
+          <w:color w:val="5B9BD5" w:themeColor="accent5"/>
+        </w:rPr>
         <w:t>Isoprene production</w:t>
       </w:r>
       <w:commentRangeEnd w:id="7"/>
       <w:r>
         <w:rPr>
           <w:rStyle w:val="CommentReference"/>
+          <w:color w:val="5B9BD5" w:themeColor="accent5"/>
         </w:rPr>
         <w:commentReference w:id="7"/>
       </w:r>
@@ -2142,8 +2218,14 @@
           <w:ilvl w:val="3"/>
           <w:numId w:val="3"/>
         </w:numPr>
-      </w:pPr>
-      <w:r>
+        <w:rPr>
+          <w:color w:val="5B9BD5" w:themeColor="accent5"/>
+        </w:rPr>
+      </w:pPr>
+      <w:r>
+        <w:rPr>
+          <w:color w:val="5B9BD5" w:themeColor="accent5"/>
+        </w:rPr>
         <w:t>Within species, scales with light/ T</w:t>
       </w:r>
     </w:p>
@@ -2154,27 +2236,43 @@
           <w:ilvl w:val="3"/>
           <w:numId w:val="3"/>
         </w:numPr>
-      </w:pPr>
-      <w:r>
+        <w:rPr>
+          <w:color w:val="5B9BD5" w:themeColor="accent5"/>
+        </w:rPr>
+      </w:pPr>
+      <w:r>
+        <w:rPr>
+          <w:color w:val="5B9BD5" w:themeColor="accent5"/>
+        </w:rPr>
         <w:t xml:space="preserve">Emission as a species trait- </w:t>
       </w:r>
       <w:commentRangeStart w:id="8"/>
       <w:proofErr w:type="spellStart"/>
       <w:r>
+        <w:rPr>
+          <w:color w:val="5B9BD5" w:themeColor="accent5"/>
+        </w:rPr>
         <w:t>Tyeen</w:t>
       </w:r>
       <w:proofErr w:type="spellEnd"/>
       <w:r>
+        <w:rPr>
+          <w:color w:val="5B9BD5" w:themeColor="accent5"/>
+        </w:rPr>
         <w:t xml:space="preserve"> </w:t>
       </w:r>
       <w:commentRangeEnd w:id="8"/>
       <w:r>
         <w:rPr>
           <w:rStyle w:val="CommentReference"/>
+          <w:color w:val="5B9BD5" w:themeColor="accent5"/>
         </w:rPr>
         <w:commentReference w:id="8"/>
       </w:r>
       <w:r>
+        <w:rPr>
+          <w:color w:val="5B9BD5" w:themeColor="accent5"/>
+        </w:rPr>
         <w:t>Taylor, Marielle Smith (Krista’s collaborators)</w:t>
       </w:r>
     </w:p>
@@ -2185,11 +2283,20 @@
           <w:ilvl w:val="1"/>
           <w:numId w:val="3"/>
         </w:numPr>
-      </w:pPr>
-      <w:r>
+        <w:rPr>
+          <w:color w:val="5B9BD5" w:themeColor="accent5"/>
+        </w:rPr>
+      </w:pPr>
+      <w:r>
+        <w:rPr>
+          <w:color w:val="5B9BD5" w:themeColor="accent5"/>
+        </w:rPr>
         <w:t xml:space="preserve">There are similar gradients across species </w:t>
       </w:r>
       <w:r>
+        <w:rPr>
+          <w:color w:val="5B9BD5" w:themeColor="accent5"/>
+        </w:rPr>
         <w:t xml:space="preserve">at the community level </w:t>
       </w:r>
     </w:p>
@@ -2200,32 +2307,57 @@
           <w:ilvl w:val="2"/>
           <w:numId w:val="3"/>
         </w:numPr>
-      </w:pPr>
-      <w:r>
+        <w:rPr>
+          <w:color w:val="5B9BD5" w:themeColor="accent5"/>
+        </w:rPr>
+      </w:pPr>
+      <w:r>
+        <w:rPr>
+          <w:color w:val="5B9BD5" w:themeColor="accent5"/>
+        </w:rPr>
         <w:t>Deciduous leaf habit</w:t>
       </w:r>
       <w:r>
+        <w:rPr>
+          <w:color w:val="5B9BD5" w:themeColor="accent5"/>
+        </w:rPr>
         <w:t xml:space="preserve"> </w:t>
       </w:r>
       <w:r>
+        <w:rPr>
+          <w:color w:val="5B9BD5" w:themeColor="accent5"/>
+        </w:rPr>
         <w:fldChar w:fldCharType="begin"/>
       </w:r>
       <w:r>
+        <w:rPr>
+          <w:color w:val="5B9BD5" w:themeColor="accent5"/>
+        </w:rPr>
         <w:instrText xml:space="preserve"> ADDIN ZOTERO_ITEM CSL_CITATION {"citationID":"CYyXzCKS","properties":{"formattedCitation":"(Meakem et al. 2018)","plainCitation":"(Meakem et al. 2018)","noteIndex":0},"citationItems":[{"id":9203,"uris":["http://zotero.org/users/729306/items/AF2JGPGF"],"uri":["http://zotero.org/users/729306/items/AF2JGPGF"],"itemData":{"id":9203,"type":"article-journal","abstract":"Drought disproportionately affects larger trees in tropical forests, but implications for forest composition and carbon (C) cycling in relation to dry season intensity remain poorly understood. In order to characterize how C cycling is shaped by tree size and drought adaptations and how these patterns relate to spatial and temporal variation in water deficit, we analyze data from three forest dynamics plots spanning a moisture gradient in Panama that have experienced El Niño droughts. At all sites, aboveground C cycle contributions peaked below 50-cm stem diameter, with stems ≥ 50 cm accounting for on average 59% of live aboveground biomass, 45% of woody productivity and 49% of woody mortality. The dominance of drought-avoidance strategies increased interactively with stem diameter and dry season intensity. Although size-related C cycle contributions did not vary systematically across the moisture gradient under nondrought conditions, woody mortality of larger trees was disproportionately elevated under El Niño drought stress. Thus, large (&gt; 50 cm) stems, which strongly mediate but do not necessarily dominate C cycling, have drought adaptations that compensate for their more challenging hydraulic environment, particularly in drier climates. However, these adaptations do not fully buffer the effects of severe drought, and increased large tree mortality dominates ecosystem-level drought responses.","container-title":"New Phytologist","DOI":"10.1111/nph.14633","ISSN":"1469-8137","issue":"3","language":"en","page":"947-958","source":"Wiley Online Library","title":"Role of tree size in moist tropical forest carbon cycling and water deficit responses","volume":"219","author":[{"family":"Meakem","given":"Victoria"},{"family":"Tepley","given":"Alan J."},{"family":"Gonzalez‐Akre","given":"Erika B."},{"family":"Herrmann","given":"Valentine"},{"family":"Muller‐Landau","given":"Helene C."},{"family":"Wright","given":"S. Joseph"},{"family":"Hubbell","given":"Stephen P."},{"family":"Condit","given":"Richard"},{"family":"Anderson‐Teixeira","given":"Kristina J."}],"issued":{"date-parts":[["2018"]]}}}],"schema":"https://github.com/citation-style-language/schema/raw/master/csl-citation.json"} </w:instrText>
       </w:r>
       <w:r>
+        <w:rPr>
+          <w:color w:val="5B9BD5" w:themeColor="accent5"/>
+        </w:rPr>
         <w:fldChar w:fldCharType="separate"/>
       </w:r>
       <w:r>
         <w:rPr>
           <w:noProof/>
+          <w:color w:val="5B9BD5" w:themeColor="accent5"/>
         </w:rPr>
         <w:t>(Meakem et al. 2018)</w:t>
       </w:r>
       <w:r>
+        <w:rPr>
+          <w:color w:val="5B9BD5" w:themeColor="accent5"/>
+        </w:rPr>
         <w:fldChar w:fldCharType="end"/>
       </w:r>
       <w:r>
+        <w:rPr>
+          <w:color w:val="5B9BD5" w:themeColor="accent5"/>
+        </w:rPr>
         <w:t xml:space="preserve"> and refs therein</w:t>
       </w:r>
     </w:p>
@@ -2236,8 +2368,14 @@
           <w:ilvl w:val="1"/>
           <w:numId w:val="3"/>
         </w:numPr>
-      </w:pPr>
-      <w:r>
+        <w:rPr>
+          <w:color w:val="5B9BD5" w:themeColor="accent5"/>
+        </w:rPr>
+      </w:pPr>
+      <w:r>
+        <w:rPr>
+          <w:color w:val="5B9BD5" w:themeColor="accent5"/>
+        </w:rPr>
         <w:t>Are traits shaped more by height or light?</w:t>
       </w:r>
     </w:p>
@@ -2248,43 +2386,72 @@
           <w:ilvl w:val="2"/>
           <w:numId w:val="3"/>
         </w:numPr>
-      </w:pPr>
-      <w:r>
+        <w:rPr>
+          <w:color w:val="5B9BD5" w:themeColor="accent5"/>
+        </w:rPr>
+      </w:pPr>
+      <w:r>
+        <w:rPr>
+          <w:color w:val="5B9BD5" w:themeColor="accent5"/>
+        </w:rPr>
         <w:t xml:space="preserve"> </w:t>
       </w:r>
       <w:r>
+        <w:rPr>
+          <w:color w:val="5B9BD5" w:themeColor="accent5"/>
+        </w:rPr>
         <w:t>“</w:t>
       </w:r>
       <w:commentRangeStart w:id="9"/>
       <w:r>
+        <w:rPr>
+          <w:color w:val="5B9BD5" w:themeColor="accent5"/>
+        </w:rPr>
         <w:t>Height is more important than light in determining leaf morphology in a tropical forest</w:t>
       </w:r>
       <w:commentRangeEnd w:id="9"/>
       <w:r>
         <w:rPr>
           <w:rStyle w:val="CommentReference"/>
+          <w:color w:val="5B9BD5" w:themeColor="accent5"/>
         </w:rPr>
         <w:commentReference w:id="9"/>
       </w:r>
       <w:r>
+        <w:rPr>
+          <w:color w:val="5B9BD5" w:themeColor="accent5"/>
+        </w:rPr>
         <w:t xml:space="preserve">” </w:t>
       </w:r>
       <w:r>
+        <w:rPr>
+          <w:color w:val="5B9BD5" w:themeColor="accent5"/>
+        </w:rPr>
         <w:fldChar w:fldCharType="begin"/>
       </w:r>
       <w:r>
+        <w:rPr>
+          <w:color w:val="5B9BD5" w:themeColor="accent5"/>
+        </w:rPr>
         <w:instrText xml:space="preserve"> ADDIN ZOTERO_ITEM CSL_CITATION {"citationID":"Tqys1YR5","properties":{"formattedCitation":"(Cavaleri et al. 2010)","plainCitation":"(Cavaleri et al. 2010)","noteIndex":0},"citationItems":[{"id":9984,"uris":["http://zotero.org/users/729306/items/8S4QC7XN"],"uri":["http://zotero.org/users/729306/items/8S4QC7XN"],"itemData":{"id":9984,"type":"article-journal","abstract":"Both within and between species, leaf physiological parameters are strongly related to leaf dry mass per area (LMA, g/m2), which has been found to increase from forest floor to canopy top in every forest where it has been measured. Although vertical LMA gradients in forests have historically been attributed to a direct phenotypic response to light, an increasing number of recent studies have provided evidence that water limitation in the upper canopy can constrain foliar morphological adaptations to higher light levels. We measured height, light, and LMA of all species encountered along 45 vertical canopy transects across a Costa Rican tropical rain forest. LMA was correlated with light levels in the lower canopy until approximately 18 m sample height and 22% diffuse transmittance. Height showed a remarkably linear relationship with LMA throughout the entire vertical canopy profile for all species pooled and for each functional group individually (except epiphytes), possibly through the influence of gravity on leaf water potential and turgor pressure. Models of forest function may be greatly simplified by estimating LMA-correlated leaf physiological parameters solely from foliage height profiles, which in turn can be assessed with satellite- and aircraft-based remote sensing.","container-title":"Ecology","DOI":"10.1890/09-1326.1","ISSN":"1939-9170","issue":"6","language":"en","note":"_eprint: https://onlinelibrary.wiley.com/doi/pdf/10.1890/09-1326.1","page":"1730-1739","source":"Wiley Online Library","title":"Height is more important than light in determining leaf morphology in a tropical forest","volume":"91","author":[{"family":"Cavaleri","given":"Molly A."},{"family":"Oberbauer","given":"Steven F."},{"family":"Clark","given":"David B."},{"family":"Clark","given":"Deborah A."},{"family":"Ryan","given":"Michael G."}],"issued":{"date-parts":[["2010"]]}}}],"schema":"https://github.com/citation-style-language/schema/raw/master/csl-citation.json"} </w:instrText>
       </w:r>
       <w:r>
+        <w:rPr>
+          <w:color w:val="5B9BD5" w:themeColor="accent5"/>
+        </w:rPr>
         <w:fldChar w:fldCharType="separate"/>
       </w:r>
       <w:r>
         <w:rPr>
           <w:noProof/>
+          <w:color w:val="5B9BD5" w:themeColor="accent5"/>
         </w:rPr>
         <w:t>(Cavaleri et al. 2010)</w:t>
       </w:r>
       <w:r>
+        <w:rPr>
+          <w:color w:val="5B9BD5" w:themeColor="accent5"/>
+        </w:rPr>
         <w:fldChar w:fldCharType="end"/>
       </w:r>
     </w:p>
@@ -2296,33 +2463,53 @@
           <w:ilvl w:val="2"/>
           <w:numId w:val="3"/>
         </w:numPr>
-      </w:pPr>
-      <w:r>
+        <w:rPr>
+          <w:color w:val="5B9BD5" w:themeColor="accent5"/>
+        </w:rPr>
+      </w:pPr>
+      <w:r>
+        <w:rPr>
+          <w:color w:val="5B9BD5" w:themeColor="accent5"/>
+        </w:rPr>
         <w:fldChar w:fldCharType="begin"/>
       </w:r>
       <w:r>
+        <w:rPr>
+          <w:color w:val="5B9BD5" w:themeColor="accent5"/>
+        </w:rPr>
         <w:instrText xml:space="preserve"> ADDIN ZOTERO_ITEM CSL_CITATION {"citationID":"pH1sZny3","properties":{"formattedCitation":"(Cavaleri et al. 2008)","plainCitation":"(Cavaleri et al. 2008)","noteIndex":0},"citationItems":[{"id":3454,"uris":["http://zotero.org/users/729306/items/PRWKJGE2"],"uri":["http://zotero.org/users/729306/items/PRWKJGE2"],"itemData":{"id":3454,"type":"article-journal","abstract":"Foliar respiration is a major component of ecosystem respiration, yet extrapolations are often uncertain in tropical forests because of indirect estimates of leaf area index (LAI). A portable tower was used to directly measure LAI and night-time foliar respiration from 52 vertical transects throughout an old-growth tropical rain forest in Costa Rica. In this study, we (1) explored the effects of structural, functional and environmental variables on foliar respiration; (2) extrapolated foliar respiration to the ecosystem; and (3) estimated ecosystem respiration. Foliar respiration temperature response was constant within plant functional group, and foliar morphology drove much of the within-canopy variability in respiration and foliar nutrients. Foliar respiration per unit ground area was 3.5 ± 0.2 µmol CO2 m−2 s−1, and ecosystem respiration was 9.4 ± 0.5 µmol CO2 m−2 s−1[soil = 41%; foliage = 37%; woody = 14%; coarse woody debris (CWD) = 7%]. When modelled with El Niño Southern Oscillation (ENSO) year temperatures, foliar respiration was 9% greater than when modelled with temperatures from a normal year, which is in the range of carbon sink versus source behaviour for this forest. Our ecosystem respiration estimate from component fluxes was 33% greater than night-time net ecosystem exchange for the same forest, suggesting that studies reporting a large carbon sink for tropical rain forests based solely on eddy flux measurements may be in error.","container-title":"Plant, Cell &amp; Environment","DOI":"10.1111/j.1365-3040.2008.01775.x","ISSN":"1365-3040","issue":"4","language":"en","page":"473–483","source":"Wiley Online Library","title":"Foliar and ecosystem respiration in an old-growth tropical rain forest","volume":"31","author":[{"family":"Cavaleri","given":"Molly A."},{"family":"Oberbauer","given":"Steven F."},{"family":"Ryan","given":"Michael G."}],"issued":{"date-parts":[["2008"]]}}}],"schema":"https://github.com/citation-style-language/schema/raw/master/csl-citation.json"} </w:instrText>
       </w:r>
       <w:r>
+        <w:rPr>
+          <w:color w:val="5B9BD5" w:themeColor="accent5"/>
+        </w:rPr>
         <w:fldChar w:fldCharType="separate"/>
       </w:r>
       <w:r>
         <w:rPr>
           <w:noProof/>
+          <w:color w:val="5B9BD5" w:themeColor="accent5"/>
         </w:rPr>
         <w:t>(Cavaleri et al. 2008)</w:t>
       </w:r>
       <w:r>
+        <w:rPr>
+          <w:color w:val="5B9BD5" w:themeColor="accent5"/>
+        </w:rPr>
         <w:fldChar w:fldCharType="end"/>
       </w:r>
       <w:commentRangeEnd w:id="10"/>
       <w:r>
         <w:rPr>
           <w:rStyle w:val="CommentReference"/>
+          <w:color w:val="5B9BD5" w:themeColor="accent5"/>
         </w:rPr>
         <w:commentReference w:id="10"/>
       </w:r>
       <w:r>
+        <w:rPr>
+          <w:color w:val="5B9BD5" w:themeColor="accent5"/>
+        </w:rPr>
         <w:t xml:space="preserve"> </w:t>
       </w:r>
     </w:p>
@@ -4874,6 +5061,7 @@
         <w:rPr>
           <w:b/>
           <w:bCs/>
+          <w:color w:val="5B9BD5" w:themeColor="accent5"/>
         </w:rPr>
       </w:pPr>
       <w:commentRangeStart w:id="26"/>
@@ -4881,6 +5069,7 @@
         <w:rPr>
           <w:b/>
           <w:bCs/>
+          <w:color w:val="5B9BD5" w:themeColor="accent5"/>
         </w:rPr>
         <w:lastRenderedPageBreak/>
         <w:t xml:space="preserve">Table </w:t>
@@ -4889,6 +5078,7 @@
       <w:r>
         <w:rPr>
           <w:rStyle w:val="CommentReference"/>
+          <w:color w:val="5B9BD5" w:themeColor="accent5"/>
         </w:rPr>
         <w:commentReference w:id="26"/>
       </w:r>
@@ -4896,6 +5086,7 @@
         <w:rPr>
           <w:b/>
           <w:bCs/>
+          <w:color w:val="5B9BD5" w:themeColor="accent5"/>
         </w:rPr>
         <w:t>1. Summary of observed variation in thermally-relevant leaf traits with canopy height and/or between sun and shade leaves</w:t>
       </w:r>
@@ -4921,7 +5112,15 @@
             <w:tcW w:w="1602" w:type="dxa"/>
           </w:tcPr>
           <w:p>
+            <w:pPr>
+              <w:rPr>
+                <w:color w:val="5B9BD5" w:themeColor="accent5"/>
+              </w:rPr>
+            </w:pPr>
             <w:r>
+              <w:rPr>
+                <w:color w:val="5B9BD5" w:themeColor="accent5"/>
+              </w:rPr>
               <w:t>Trait</w:t>
             </w:r>
           </w:p>
@@ -4931,7 +5130,15 @@
             <w:tcW w:w="1632" w:type="dxa"/>
           </w:tcPr>
           <w:p>
+            <w:pPr>
+              <w:rPr>
+                <w:color w:val="5B9BD5" w:themeColor="accent5"/>
+              </w:rPr>
+            </w:pPr>
             <w:r>
+              <w:rPr>
+                <w:color w:val="5B9BD5" w:themeColor="accent5"/>
+              </w:rPr>
               <w:t>Location(s) Studied</w:t>
             </w:r>
           </w:p>
@@ -4941,7 +5148,15 @@
             <w:tcW w:w="1850" w:type="dxa"/>
           </w:tcPr>
           <w:p>
+            <w:pPr>
+              <w:rPr>
+                <w:color w:val="5B9BD5" w:themeColor="accent5"/>
+              </w:rPr>
+            </w:pPr>
             <w:r>
+              <w:rPr>
+                <w:color w:val="5B9BD5" w:themeColor="accent5"/>
+              </w:rPr>
               <w:t>Gradient: height (h), exposure (e), or both/ undifferentiated (u)</w:t>
             </w:r>
           </w:p>
@@ -4951,15 +5166,29 @@
             <w:tcW w:w="1658" w:type="dxa"/>
           </w:tcPr>
           <w:p>
+            <w:pPr>
+              <w:rPr>
+                <w:color w:val="5B9BD5" w:themeColor="accent5"/>
+              </w:rPr>
+            </w:pPr>
             <w:r>
+              <w:rPr>
+                <w:color w:val="5B9BD5" w:themeColor="accent5"/>
+              </w:rPr>
               <w:t>Individual (</w:t>
             </w:r>
             <w:proofErr w:type="spellStart"/>
             <w:r>
+              <w:rPr>
+                <w:color w:val="5B9BD5" w:themeColor="accent5"/>
+              </w:rPr>
               <w:t>i</w:t>
             </w:r>
             <w:proofErr w:type="spellEnd"/>
             <w:r>
+              <w:rPr>
+                <w:color w:val="5B9BD5" w:themeColor="accent5"/>
+              </w:rPr>
               <w:t>)/ species (s)/ Community (c)</w:t>
             </w:r>
           </w:p>
@@ -4969,7 +5198,15 @@
             <w:tcW w:w="1196" w:type="dxa"/>
           </w:tcPr>
           <w:p>
+            <w:pPr>
+              <w:rPr>
+                <w:color w:val="5B9BD5" w:themeColor="accent5"/>
+              </w:rPr>
+            </w:pPr>
             <w:r>
+              <w:rPr>
+                <w:color w:val="5B9BD5" w:themeColor="accent5"/>
+              </w:rPr>
               <w:t>response</w:t>
             </w:r>
           </w:p>
@@ -4979,7 +5216,15 @@
             <w:tcW w:w="1638" w:type="dxa"/>
           </w:tcPr>
           <w:p>
+            <w:pPr>
+              <w:rPr>
+                <w:color w:val="5B9BD5" w:themeColor="accent5"/>
+              </w:rPr>
+            </w:pPr>
             <w:r>
+              <w:rPr>
+                <w:color w:val="5B9BD5" w:themeColor="accent5"/>
+              </w:rPr>
               <w:t>References</w:t>
             </w:r>
           </w:p>
@@ -4990,75 +5235,73 @@
           <w:tcPr>
             <w:tcW w:w="1602" w:type="dxa"/>
           </w:tcPr>
-          <w:p/>
+          <w:p>
+            <w:pPr>
+              <w:rPr>
+                <w:color w:val="5B9BD5" w:themeColor="accent5"/>
+              </w:rPr>
+            </w:pPr>
+          </w:p>
         </w:tc>
         <w:tc>
           <w:tcPr>
             <w:tcW w:w="1632" w:type="dxa"/>
           </w:tcPr>
-          <w:p/>
+          <w:p>
+            <w:pPr>
+              <w:rPr>
+                <w:color w:val="5B9BD5" w:themeColor="accent5"/>
+              </w:rPr>
+            </w:pPr>
+          </w:p>
         </w:tc>
         <w:tc>
           <w:tcPr>
             <w:tcW w:w="1850" w:type="dxa"/>
           </w:tcPr>
-          <w:p/>
+          <w:p>
+            <w:pPr>
+              <w:rPr>
+                <w:color w:val="5B9BD5" w:themeColor="accent5"/>
+              </w:rPr>
+            </w:pPr>
+          </w:p>
         </w:tc>
         <w:tc>
           <w:tcPr>
             <w:tcW w:w="1658" w:type="dxa"/>
           </w:tcPr>
-          <w:p/>
+          <w:p>
+            <w:pPr>
+              <w:rPr>
+                <w:color w:val="5B9BD5" w:themeColor="accent5"/>
+              </w:rPr>
+            </w:pPr>
+          </w:p>
         </w:tc>
         <w:tc>
           <w:tcPr>
             <w:tcW w:w="1196" w:type="dxa"/>
           </w:tcPr>
-          <w:p/>
+          <w:p>
+            <w:pPr>
+              <w:rPr>
+                <w:color w:val="5B9BD5" w:themeColor="accent5"/>
+              </w:rPr>
+            </w:pPr>
+          </w:p>
         </w:tc>
         <w:tc>
           <w:tcPr>
             <w:tcW w:w="1638" w:type="dxa"/>
           </w:tcPr>
-          <w:p/>
-        </w:tc>
-      </w:tr>
-      <w:tr>
-        <w:tc>
-          <w:tcPr>
-            <w:tcW w:w="1602" w:type="dxa"/>
-          </w:tcPr>
-          <w:p/>
-        </w:tc>
-        <w:tc>
-          <w:tcPr>
-            <w:tcW w:w="1632" w:type="dxa"/>
-          </w:tcPr>
-          <w:p/>
-        </w:tc>
-        <w:tc>
-          <w:tcPr>
-            <w:tcW w:w="1850" w:type="dxa"/>
-          </w:tcPr>
-          <w:p/>
-        </w:tc>
-        <w:tc>
-          <w:tcPr>
-            <w:tcW w:w="1658" w:type="dxa"/>
-          </w:tcPr>
-          <w:p/>
-        </w:tc>
-        <w:tc>
-          <w:tcPr>
-            <w:tcW w:w="1196" w:type="dxa"/>
-          </w:tcPr>
-          <w:p/>
-        </w:tc>
-        <w:tc>
-          <w:tcPr>
-            <w:tcW w:w="1638" w:type="dxa"/>
-          </w:tcPr>
-          <w:p/>
+          <w:p>
+            <w:pPr>
+              <w:rPr>
+                <w:color w:val="5B9BD5" w:themeColor="accent5"/>
+              </w:rPr>
+            </w:pPr>
+          </w:p>
         </w:tc>
       </w:tr>
       <w:tr>
@@ -5067,7 +5310,89 @@
             <w:tcW w:w="1602" w:type="dxa"/>
           </w:tcPr>
           <w:p>
+            <w:pPr>
+              <w:rPr>
+                <w:color w:val="5B9BD5" w:themeColor="accent5"/>
+              </w:rPr>
+            </w:pPr>
+          </w:p>
+        </w:tc>
+        <w:tc>
+          <w:tcPr>
+            <w:tcW w:w="1632" w:type="dxa"/>
+          </w:tcPr>
+          <w:p>
+            <w:pPr>
+              <w:rPr>
+                <w:color w:val="5B9BD5" w:themeColor="accent5"/>
+              </w:rPr>
+            </w:pPr>
+          </w:p>
+        </w:tc>
+        <w:tc>
+          <w:tcPr>
+            <w:tcW w:w="1850" w:type="dxa"/>
+          </w:tcPr>
+          <w:p>
+            <w:pPr>
+              <w:rPr>
+                <w:color w:val="5B9BD5" w:themeColor="accent5"/>
+              </w:rPr>
+            </w:pPr>
+          </w:p>
+        </w:tc>
+        <w:tc>
+          <w:tcPr>
+            <w:tcW w:w="1658" w:type="dxa"/>
+          </w:tcPr>
+          <w:p>
+            <w:pPr>
+              <w:rPr>
+                <w:color w:val="5B9BD5" w:themeColor="accent5"/>
+              </w:rPr>
+            </w:pPr>
+          </w:p>
+        </w:tc>
+        <w:tc>
+          <w:tcPr>
+            <w:tcW w:w="1196" w:type="dxa"/>
+          </w:tcPr>
+          <w:p>
+            <w:pPr>
+              <w:rPr>
+                <w:color w:val="5B9BD5" w:themeColor="accent5"/>
+              </w:rPr>
+            </w:pPr>
+          </w:p>
+        </w:tc>
+        <w:tc>
+          <w:tcPr>
+            <w:tcW w:w="1638" w:type="dxa"/>
+          </w:tcPr>
+          <w:p>
+            <w:pPr>
+              <w:rPr>
+                <w:color w:val="5B9BD5" w:themeColor="accent5"/>
+              </w:rPr>
+            </w:pPr>
+          </w:p>
+        </w:tc>
+      </w:tr>
+      <w:tr>
+        <w:tc>
+          <w:tcPr>
+            <w:tcW w:w="1602" w:type="dxa"/>
+          </w:tcPr>
+          <w:p>
+            <w:pPr>
+              <w:rPr>
+                <w:color w:val="5B9BD5" w:themeColor="accent5"/>
+              </w:rPr>
+            </w:pPr>
             <w:r>
+              <w:rPr>
+                <w:color w:val="5B9BD5" w:themeColor="accent5"/>
+              </w:rPr>
               <w:t xml:space="preserve"> </w:t>
             </w:r>
           </w:p>
@@ -5076,31 +5401,61 @@
           <w:tcPr>
             <w:tcW w:w="1632" w:type="dxa"/>
           </w:tcPr>
-          <w:p/>
+          <w:p>
+            <w:pPr>
+              <w:rPr>
+                <w:color w:val="5B9BD5" w:themeColor="accent5"/>
+              </w:rPr>
+            </w:pPr>
+          </w:p>
         </w:tc>
         <w:tc>
           <w:tcPr>
             <w:tcW w:w="1850" w:type="dxa"/>
           </w:tcPr>
-          <w:p/>
+          <w:p>
+            <w:pPr>
+              <w:rPr>
+                <w:color w:val="5B9BD5" w:themeColor="accent5"/>
+              </w:rPr>
+            </w:pPr>
+          </w:p>
         </w:tc>
         <w:tc>
           <w:tcPr>
             <w:tcW w:w="1658" w:type="dxa"/>
           </w:tcPr>
-          <w:p/>
+          <w:p>
+            <w:pPr>
+              <w:rPr>
+                <w:color w:val="5B9BD5" w:themeColor="accent5"/>
+              </w:rPr>
+            </w:pPr>
+          </w:p>
         </w:tc>
         <w:tc>
           <w:tcPr>
             <w:tcW w:w="1196" w:type="dxa"/>
           </w:tcPr>
-          <w:p/>
+          <w:p>
+            <w:pPr>
+              <w:rPr>
+                <w:color w:val="5B9BD5" w:themeColor="accent5"/>
+              </w:rPr>
+            </w:pPr>
+          </w:p>
         </w:tc>
         <w:tc>
           <w:tcPr>
             <w:tcW w:w="1638" w:type="dxa"/>
           </w:tcPr>
-          <w:p/>
+          <w:p>
+            <w:pPr>
+              <w:rPr>
+                <w:color w:val="5B9BD5" w:themeColor="accent5"/>
+              </w:rPr>
+            </w:pPr>
+          </w:p>
         </w:tc>
       </w:tr>
       <w:tr>
@@ -5109,7 +5464,15 @@
             <w:tcW w:w="1602" w:type="dxa"/>
           </w:tcPr>
           <w:p>
+            <w:pPr>
+              <w:rPr>
+                <w:color w:val="5B9BD5" w:themeColor="accent5"/>
+              </w:rPr>
+            </w:pPr>
             <w:r>
+              <w:rPr>
+                <w:color w:val="5B9BD5" w:themeColor="accent5"/>
+              </w:rPr>
               <w:t>Drought deciduous leaf habit</w:t>
             </w:r>
           </w:p>
@@ -5119,7 +5482,15 @@
             <w:tcW w:w="1632" w:type="dxa"/>
           </w:tcPr>
           <w:p>
+            <w:pPr>
+              <w:rPr>
+                <w:color w:val="5B9BD5" w:themeColor="accent5"/>
+              </w:rPr>
+            </w:pPr>
             <w:r>
+              <w:rPr>
+                <w:color w:val="5B9BD5" w:themeColor="accent5"/>
+              </w:rPr>
               <w:t>Panama</w:t>
             </w:r>
           </w:p>
@@ -5129,7 +5500,15 @@
             <w:tcW w:w="1850" w:type="dxa"/>
           </w:tcPr>
           <w:p>
+            <w:pPr>
+              <w:rPr>
+                <w:color w:val="5B9BD5" w:themeColor="accent5"/>
+              </w:rPr>
+            </w:pPr>
             <w:r>
+              <w:rPr>
+                <w:color w:val="5B9BD5" w:themeColor="accent5"/>
+              </w:rPr>
               <w:t>u</w:t>
             </w:r>
           </w:p>
@@ -5139,7 +5518,15 @@
             <w:tcW w:w="1658" w:type="dxa"/>
           </w:tcPr>
           <w:p>
+            <w:pPr>
+              <w:rPr>
+                <w:color w:val="5B9BD5" w:themeColor="accent5"/>
+              </w:rPr>
+            </w:pPr>
             <w:r>
+              <w:rPr>
+                <w:color w:val="5B9BD5" w:themeColor="accent5"/>
+              </w:rPr>
               <w:t>c</w:t>
             </w:r>
           </w:p>
@@ -5148,29 +5535,53 @@
           <w:tcPr>
             <w:tcW w:w="1196" w:type="dxa"/>
           </w:tcPr>
-          <w:p/>
+          <w:p>
+            <w:pPr>
+              <w:rPr>
+                <w:color w:val="5B9BD5" w:themeColor="accent5"/>
+              </w:rPr>
+            </w:pPr>
+          </w:p>
         </w:tc>
         <w:tc>
           <w:tcPr>
             <w:tcW w:w="1638" w:type="dxa"/>
           </w:tcPr>
           <w:p>
+            <w:pPr>
+              <w:rPr>
+                <w:color w:val="5B9BD5" w:themeColor="accent5"/>
+              </w:rPr>
+            </w:pPr>
             <w:r>
+              <w:rPr>
+                <w:color w:val="5B9BD5" w:themeColor="accent5"/>
+              </w:rPr>
               <w:fldChar w:fldCharType="begin"/>
             </w:r>
             <w:r>
+              <w:rPr>
+                <w:color w:val="5B9BD5" w:themeColor="accent5"/>
+              </w:rPr>
               <w:instrText xml:space="preserve"> ADDIN ZOTERO_ITEM CSL_CITATION {"citationID":"DU9W2tKx","properties":{"formattedCitation":"(Meakem et al. 2018)","plainCitation":"(Meakem et al. 2018)","noteIndex":0},"citationItems":[{"id":9203,"uris":["http://zotero.org/users/729306/items/AF2JGPGF"],"uri":["http://zotero.org/users/729306/items/AF2JGPGF"],"itemData":{"id":9203,"type":"article-journal","abstract":"Drought disproportionately affects larger trees in tropical forests, but implications for forest composition and carbon (C) cycling in relation to dry season intensity remain poorly understood. In order to characterize how C cycling is shaped by tree size and drought adaptations and how these patterns relate to spatial and temporal variation in water deficit, we analyze data from three forest dynamics plots spanning a moisture gradient in Panama that have experienced El Niño droughts. At all sites, aboveground C cycle contributions peaked below 50-cm stem diameter, with stems ≥ 50 cm accounting for on average 59% of live aboveground biomass, 45% of woody productivity and 49% of woody mortality. The dominance of drought-avoidance strategies increased interactively with stem diameter and dry season intensity. Although size-related C cycle contributions did not vary systematically across the moisture gradient under nondrought conditions, woody mortality of larger trees was disproportionately elevated under El Niño drought stress. Thus, large (&gt; 50 cm) stems, which strongly mediate but do not necessarily dominate C cycling, have drought adaptations that compensate for their more challenging hydraulic environment, particularly in drier climates. However, these adaptations do not fully buffer the effects of severe drought, and increased large tree mortality dominates ecosystem-level drought responses.","container-title":"New Phytologist","DOI":"10.1111/nph.14633","ISSN":"1469-8137","issue":"3","language":"en","page":"947-958","source":"Wiley Online Library","title":"Role of tree size in moist tropical forest carbon cycling and water deficit responses","volume":"219","author":[{"family":"Meakem","given":"Victoria"},{"family":"Tepley","given":"Alan J."},{"family":"Gonzalez‐Akre","given":"Erika B."},{"family":"Herrmann","given":"Valentine"},{"family":"Muller‐Landau","given":"Helene C."},{"family":"Wright","given":"S. Joseph"},{"family":"Hubbell","given":"Stephen P."},{"family":"Condit","given":"Richard"},{"family":"Anderson‐Teixeira","given":"Kristina J."}],"issued":{"date-parts":[["2018"]]}}}],"schema":"https://github.com/citation-style-language/schema/raw/master/csl-citation.json"} </w:instrText>
             </w:r>
             <w:r>
+              <w:rPr>
+                <w:color w:val="5B9BD5" w:themeColor="accent5"/>
+              </w:rPr>
               <w:fldChar w:fldCharType="separate"/>
             </w:r>
             <w:r>
               <w:rPr>
                 <w:noProof/>
+                <w:color w:val="5B9BD5" w:themeColor="accent5"/>
               </w:rPr>
               <w:t>(Meakem et al. 2018)</w:t>
             </w:r>
             <w:r>
+              <w:rPr>
+                <w:color w:val="5B9BD5" w:themeColor="accent5"/>
+              </w:rPr>
               <w:fldChar w:fldCharType="end"/>
             </w:r>
           </w:p>
@@ -5181,53 +5592,103 @@
           <w:tcPr>
             <w:tcW w:w="1602" w:type="dxa"/>
           </w:tcPr>
-          <w:p/>
+          <w:p>
+            <w:pPr>
+              <w:rPr>
+                <w:color w:val="5B9BD5" w:themeColor="accent5"/>
+              </w:rPr>
+            </w:pPr>
+          </w:p>
         </w:tc>
         <w:tc>
           <w:tcPr>
             <w:tcW w:w="1632" w:type="dxa"/>
           </w:tcPr>
-          <w:p/>
+          <w:p>
+            <w:pPr>
+              <w:rPr>
+                <w:color w:val="5B9BD5" w:themeColor="accent5"/>
+              </w:rPr>
+            </w:pPr>
+          </w:p>
         </w:tc>
         <w:tc>
           <w:tcPr>
             <w:tcW w:w="1850" w:type="dxa"/>
           </w:tcPr>
-          <w:p/>
+          <w:p>
+            <w:pPr>
+              <w:rPr>
+                <w:color w:val="5B9BD5" w:themeColor="accent5"/>
+              </w:rPr>
+            </w:pPr>
+          </w:p>
         </w:tc>
         <w:tc>
           <w:tcPr>
             <w:tcW w:w="1658" w:type="dxa"/>
           </w:tcPr>
-          <w:p/>
+          <w:p>
+            <w:pPr>
+              <w:rPr>
+                <w:color w:val="5B9BD5" w:themeColor="accent5"/>
+              </w:rPr>
+            </w:pPr>
+          </w:p>
         </w:tc>
         <w:tc>
           <w:tcPr>
             <w:tcW w:w="1196" w:type="dxa"/>
           </w:tcPr>
-          <w:p/>
+          <w:p>
+            <w:pPr>
+              <w:rPr>
+                <w:color w:val="5B9BD5" w:themeColor="accent5"/>
+              </w:rPr>
+            </w:pPr>
+          </w:p>
         </w:tc>
         <w:tc>
           <w:tcPr>
             <w:tcW w:w="1638" w:type="dxa"/>
           </w:tcPr>
-          <w:p/>
+          <w:p>
+            <w:pPr>
+              <w:rPr>
+                <w:color w:val="5B9BD5" w:themeColor="accent5"/>
+              </w:rPr>
+            </w:pPr>
+          </w:p>
         </w:tc>
       </w:tr>
     </w:tbl>
-    <w:p/>
-    <w:p/>
-    <w:p>
-      <w:pPr>
-        <w:rPr>
-          <w:b/>
-          <w:bCs/>
-        </w:rPr>
-      </w:pPr>
-      <w:r>
-        <w:rPr>
-          <w:b/>
-          <w:bCs/>
+    <w:p>
+      <w:pPr>
+        <w:rPr>
+          <w:color w:val="5B9BD5" w:themeColor="accent5"/>
+        </w:rPr>
+      </w:pPr>
+    </w:p>
+    <w:p>
+      <w:pPr>
+        <w:rPr>
+          <w:color w:val="5B9BD5" w:themeColor="accent5"/>
+        </w:rPr>
+      </w:pPr>
+    </w:p>
+    <w:p>
+      <w:pPr>
+        <w:rPr>
+          <w:b/>
+          <w:bCs/>
+          <w:color w:val="5B9BD5" w:themeColor="accent5"/>
+        </w:rPr>
+      </w:pPr>
+      <w:r>
+        <w:rPr>
+          <w:b/>
+          <w:bCs/>
+          <w:color w:val="5B9BD5" w:themeColor="accent5"/>
         </w:rPr>
         <w:br w:type="page"/>
       </w:r>
@@ -6742,6 +7203,9 @@
     <w:p>
       <w:pPr>
         <w:pStyle w:val="CommentText"/>
+        <w:rPr>
+          <w:color w:val="5B9BD5" w:themeColor="accent5"/>
+        </w:rPr>
       </w:pPr>
       <w:r>
         <w:rPr>
@@ -6750,30 +7214,51 @@
         <w:annotationRef/>
       </w:r>
       <w:r>
+        <w:rPr>
+          <w:color w:val="5B9BD5" w:themeColor="accent5"/>
+        </w:rPr>
         <w:t>too much info</w:t>
       </w:r>
     </w:p>
     <w:p>
       <w:pPr>
         <w:pStyle w:val="CommentText"/>
-      </w:pPr>
-      <w:r>
+        <w:rPr>
+          <w:color w:val="5B9BD5" w:themeColor="accent5"/>
+        </w:rPr>
+      </w:pPr>
+      <w:r>
+        <w:rPr>
+          <w:color w:val="5B9BD5" w:themeColor="accent5"/>
+        </w:rPr>
         <w:t>don’t try to be comprehensive</w:t>
       </w:r>
     </w:p>
     <w:p>
       <w:pPr>
         <w:pStyle w:val="CommentText"/>
-      </w:pPr>
-      <w:r>
+        <w:rPr>
+          <w:color w:val="5B9BD5" w:themeColor="accent5"/>
+        </w:rPr>
+      </w:pPr>
+      <w:r>
+        <w:rPr>
+          <w:color w:val="5B9BD5" w:themeColor="accent5"/>
+        </w:rPr>
         <w:t>pick out most important traits</w:t>
       </w:r>
     </w:p>
     <w:p>
       <w:pPr>
         <w:pStyle w:val="CommentText"/>
-      </w:pPr>
-      <w:r>
+        <w:rPr>
+          <w:color w:val="5B9BD5" w:themeColor="accent5"/>
+        </w:rPr>
+      </w:pPr>
+      <w:r>
+        <w:rPr>
+          <w:color w:val="5B9BD5" w:themeColor="accent5"/>
+        </w:rPr>
         <w:t>is there a review paper on this?</w:t>
       </w:r>
     </w:p>
@@ -6782,34 +7267,50 @@
         <w:pStyle w:val="CommentText"/>
       </w:pPr>
       <w:r>
+        <w:rPr>
+          <w:color w:val="5B9BD5" w:themeColor="accent5"/>
+        </w:rPr>
         <w:t xml:space="preserve">Look into </w:t>
       </w:r>
       <w:proofErr w:type="spellStart"/>
       <w:r>
+        <w:rPr>
+          <w:color w:val="5B9BD5" w:themeColor="accent5"/>
+        </w:rPr>
         <w:t>Po</w:t>
       </w:r>
       <w:r>
+        <w:rPr>
+          <w:color w:val="5B9BD5" w:themeColor="accent5"/>
+        </w:rPr>
         <w:t>o</w:t>
       </w:r>
       <w:r>
+        <w:rPr>
+          <w:color w:val="5B9BD5" w:themeColor="accent5"/>
+        </w:rPr>
         <w:t>rter</w:t>
       </w:r>
       <w:proofErr w:type="spellEnd"/>
       <w:r>
-        <w:t xml:space="preserve"> work:</w:t>
-      </w:r>
-      <w:r>
-        <w:t xml:space="preserve"> </w:t>
+        <w:rPr>
+          <w:color w:val="5B9BD5" w:themeColor="accent5"/>
+        </w:rPr>
+        <w:t xml:space="preserve"> work: </w:t>
       </w:r>
       <w:hyperlink r:id="rId2" w:history="1">
         <w:r>
           <w:rPr>
             <w:rStyle w:val="Hyperlink"/>
+            <w:color w:val="5B9BD5" w:themeColor="accent5"/>
           </w:rPr>
           <w:t>https://scholar-google-com.smithsonian.idm.oclc.org/citations?user=fj526D0AAAAJ&amp;hl=en&amp;oi=sra</w:t>
         </w:r>
       </w:hyperlink>
       <w:r>
+        <w:rPr>
+          <w:color w:val="5B9BD5" w:themeColor="accent5"/>
+        </w:rPr>
         <w:t xml:space="preserve"> </w:t>
       </w:r>
     </w:p>
@@ -6826,18 +7327,24 @@
         <w:annotationRef/>
       </w:r>
       <w:r>
+        <w:rPr>
+          <w:color w:val="5B9BD5" w:themeColor="accent5"/>
+        </w:rPr>
         <w:t xml:space="preserve">This supplementary files to this paper by </w:t>
       </w:r>
       <w:proofErr w:type="spellStart"/>
       <w:r>
+        <w:rPr>
+          <w:color w:val="5B9BD5" w:themeColor="accent5"/>
+        </w:rPr>
         <w:t>Osnas</w:t>
       </w:r>
       <w:proofErr w:type="spellEnd"/>
       <w:r>
-        <w:t xml:space="preserve"> et al should have sun and shade leaf trait data from Panama: </w:t>
-      </w:r>
-      <w:r>
-        <w:t>https://doi.org/10.1073/pnas.1803989115</w:t>
+        <w:rPr>
+          <w:color w:val="5B9BD5" w:themeColor="accent5"/>
+        </w:rPr>
+        <w:t xml:space="preserve"> et al should have sun and shade leaf trait data from Panama: https://doi.org/10.1073/pnas.1803989115</w:t>
       </w:r>
     </w:p>
   </w:comment>
@@ -6847,19 +7354,29 @@
         <w:pStyle w:val="CommentText"/>
       </w:pPr>
       <w:r>
+        <w:rPr>
+          <w:color w:val="5B9BD5" w:themeColor="accent5"/>
+        </w:rPr>
         <w:t xml:space="preserve">would these papers be useful for photoprotective pigment differences in height gradients? 1. </w:t>
       </w:r>
       <w:proofErr w:type="spellStart"/>
       <w:r>
+        <w:rPr>
+          <w:color w:val="5B9BD5" w:themeColor="accent5"/>
+        </w:rPr>
         <w:t>Königer</w:t>
       </w:r>
       <w:proofErr w:type="spellEnd"/>
       <w:r>
+        <w:rPr>
+          <w:color w:val="5B9BD5" w:themeColor="accent5"/>
+        </w:rPr>
         <w:t xml:space="preserve"> et. al. 1995, and 2. Matsubara et al. 2009?</w:t>
       </w:r>
       <w:r>
         <w:rPr>
           <w:rStyle w:val="CommentReference"/>
+          <w:color w:val="5B9BD5" w:themeColor="accent5"/>
         </w:rPr>
         <w:annotationRef/>
       </w:r>
@@ -6880,21 +7397,27 @@
         <w:t>great point! I</w:t>
       </w:r>
       <w:r>
-        <w:t xml:space="preserve"> recently communicated with Ken Feeley about compiling his and our heat tolerance data and team up with Ty to link heat tolerance to isoprene emission. We have previously shown that the high temperature carbon compensation point of sun leaves is higher in isoprene emitting species than in non-emitting species, so it is to be expected that other aspects of heat tolerance will be similarly affected by </w:t>
+        <w:t xml:space="preserve"> recently communicated with Ken Feeley about compiling his and our heat tolerance data and team up with Ty to link heat tolerance to isoprene emission. </w:t>
+      </w:r>
+      <w:r>
+        <w:rPr>
+          <w:color w:val="5B9BD5" w:themeColor="accent5"/>
+        </w:rPr>
+        <w:t xml:space="preserve">We have previously shown that the high temperature carbon compensation point of sun leaves is higher in isoprene emitting species than in non-emitting species, so it is to be expected that other aspects of heat tolerance will be similarly affected by </w:t>
       </w:r>
       <w:proofErr w:type="spellStart"/>
       <w:r>
+        <w:rPr>
+          <w:color w:val="5B9BD5" w:themeColor="accent5"/>
+        </w:rPr>
         <w:t>isoprenes</w:t>
       </w:r>
       <w:proofErr w:type="spellEnd"/>
       <w:r>
-        <w:t xml:space="preserve"> (</w:t>
-      </w:r>
-      <w:r>
-        <w:t>https://doi.org/10.1111/pce.13564</w:t>
-      </w:r>
-      <w:r>
-        <w:t>)</w:t>
+        <w:rPr>
+          <w:color w:val="5B9BD5" w:themeColor="accent5"/>
+        </w:rPr>
+        <w:t xml:space="preserve"> (https://doi.org/10.1111/pce.13564)</w:t>
       </w:r>
     </w:p>
   </w:comment>
@@ -6926,9 +7449,15 @@
         <w:annotationRef/>
       </w:r>
       <w:r>
+        <w:rPr>
+          <w:color w:val="5B9BD5" w:themeColor="accent5"/>
+        </w:rPr>
         <w:t>If I remember correctly, height and light exposure are closely correlated and things like LMA scale with both, but above a certain level of light exposure, the effect of additional light disappears, while the relationship of the morphological traits with height continues. I have often been a bit skeptical about assuming height drives morphology, as most of the work that convincingly shows that (and relates it to turgor pressure for example) is from 100 m tall redwoods.</w:t>
       </w:r>
       <w:r>
+        <w:rPr>
+          <w:color w:val="5B9BD5" w:themeColor="accent5"/>
+        </w:rPr>
         <w:t xml:space="preserve"> </w:t>
       </w:r>
     </w:p>
@@ -6975,23 +7504,23 @@
       </w:r>
       <w:proofErr w:type="spellStart"/>
       <w:r>
+        <w:rPr>
+          <w:color w:val="5B9BD5" w:themeColor="accent5"/>
+        </w:rPr>
         <w:t>Michaletz</w:t>
       </w:r>
       <w:proofErr w:type="spellEnd"/>
       <w:r>
+        <w:rPr>
+          <w:color w:val="5B9BD5" w:themeColor="accent5"/>
+        </w:rPr>
         <w:t xml:space="preserve"> et al have done some interesting work on leaf thermoregulation in relation to various leaf traits</w:t>
       </w:r>
       <w:r>
-        <w:t xml:space="preserve">. I don’t think there is sun vs shade tests, but we could look at how this might translate, or how some of the traits he has calculated might differ between sun and shade leaves. For example, he has this thermal time constant parameter that is calculated from leaf mass per area, leaf dry matter content, and some environmental parameters. E.g.: </w:t>
-      </w:r>
-      <w:r>
-        <w:t>DOI: 10.1038/nplants.2016.129</w:t>
-      </w:r>
-      <w:r>
-        <w:t xml:space="preserve">, </w:t>
-      </w:r>
-      <w:r>
-        <w:t>http://dx.doi.org/10.1016/j.tree.2015.09.006</w:t>
+        <w:rPr>
+          <w:color w:val="5B9BD5" w:themeColor="accent5"/>
+        </w:rPr>
+        <w:t>. I don’t think there is sun vs shade tests, but we could look at how this might translate, or how some of the traits he has calculated might differ between sun and shade leaves. For example, he has this thermal time constant parameter that is calculated from leaf mass per area, leaf dry matter content, and some environmental parameters. E.g.: DOI: 10.1038/nplants.2016.129, http://dx.doi.org/10.1016/j.tree.2015.09.006</w:t>
       </w:r>
     </w:p>
   </w:comment>

</xml_diff>